<commit_message>
Session: Content workflow revised, Pairing EN/HE pushed to staging6
- New collaborative workflow: Claude produces WP blocks + Canva AI prompts,
  user arranges layout and generates images in WP editor
- Created convert-posts.js (pandoc docx→WP blocks) and push-posts.js
  (manifest-driven WP REST API push with slug-based upsert)
- Pairing EN pushed (ID 65344, published) with 7 Canva prompts
- Pairing HE pushed (ID 67019, draft) with image references
- Converted all 16 docx files (8 EN + 8 HE) to .post.md format
- Downloaded existing post layouts for reference (existing-layouts/)
- Removed CSS hack — plain wp:columns works without overrides
- Fixed push-posts.js to preserve existing post status on update
- Cleaned up superseded .md files, added .gitignore
- Removed Windows nul artifacts

Co-Authored-By: Claude Opus 4.6 <noreply@anthropic.com>
</commit_message>
<xml_diff>
--- a/content/About Evyatar EN_2026-01-08.docx
+++ b/content/About Evyatar EN_2026-01-08.docx
@@ -344,7 +344,7 @@
         <w:rPr>
           <w:rtl w:val="0"/>
         </w:rPr>
-        <w:t xml:space="preserve">l or a winery witha story they connected to.</w:t>
+        <w:t xml:space="preserve">l or a winery with a story they connected to.</w:t>
       </w:r>
       <w:r>
         <w:rPr>
@@ -569,7 +569,7 @@
           <w:vertAlign w:val="baseline"/>
           <w:rtl w:val="0"/>
         </w:rPr>
-        <w:t xml:space="preserve">I didn’t have a marketing plan. I had customers who kept coming back, and who told their friends. The shop grew through recommendations, one satisfied wine drinker at a time.</w:t>
+        <w:t xml:space="preserve">I didn’t have a plan. I had customers who kept coming back, and who told their friends. The shop grew through recommendations, one satisfied wine drinker at a time.</w:t>
       </w:r>
     </w:p>
     <w:p>
@@ -622,7 +622,7 @@
           <w:vertAlign w:val="baseline"/>
           <w:rtl w:val="0"/>
         </w:rPr>
-        <w:t xml:space="preserve">If there’s a complaint I hear, it’s this: “You’ve ruined me. I used to be happy with any bottle. Now I notice the difference.” I take that as a compliment.</w:t>
+        <w:t xml:space="preserve">If there’s a complaint I hear, it’s this: “I used to be happy with any bottle. Now I notice the difference.” I take that as a compliment.</w:t>
       </w:r>
     </w:p>
     <w:p>

</xml_diff>